<commit_message>
VALIDATION: Leading and tailing whitespaces in template
- Also added tests
- Added to README
</commit_message>
<xml_diff>
--- a/tests/template.docx
+++ b/tests/template.docx
@@ -578,14 +578,23 @@
                 <w:szCs w:val="16"/>
                 <w:lang w:val="en-US"/>
               </w:rPr>
-              <w:t>{organi</w:t>
-            </w:r>
+              <w:t>{</w:t>
+            </w:r>
+            <w:proofErr w:type="spellStart"/>
             <w:r>
               <w:rPr>
                 <w:sz w:val="22"/>
                 <w:szCs w:val="16"/>
                 <w:lang w:val="en-US"/>
               </w:rPr>
+              <w:t>organi</w:t>
+            </w:r>
+            <w:r>
+              <w:rPr>
+                <w:sz w:val="22"/>
+                <w:szCs w:val="16"/>
+                <w:lang w:val="en-US"/>
+              </w:rPr>
               <w:t>s</w:t>
             </w:r>
             <w:r>
@@ -594,15 +603,16 @@
                 <w:szCs w:val="16"/>
                 <w:lang w:val="en-US"/>
               </w:rPr>
-              <w:t>ation}</w:t>
-            </w:r>
+              <w:t>ation</w:t>
+            </w:r>
+            <w:proofErr w:type="spellEnd"/>
             <w:r>
               <w:rPr>
                 <w:sz w:val="22"/>
                 <w:szCs w:val="16"/>
                 <w:lang w:val="en-US"/>
               </w:rPr>
-              <w:t xml:space="preserve"> </w:t>
+              <w:t xml:space="preserve">} / </w:t>
             </w:r>
             <w:r>
               <w:rPr>

</xml_diff>